<commit_message>
nhớ sửa lại nha đại ca rùa
</commit_message>
<xml_diff>
--- a/Focused Usecase/Nguyên Lộc/FU_QuảnLíKháchHàng.docx
+++ b/Focused Usecase/Nguyên Lộc/FU_QuảnLíKháchHàng.docx
@@ -704,6 +704,15 @@
                 <w:bCs/>
                 <w:lang w:val="en-US"/>
               </w:rPr>
+              <w:t xml:space="preserve"> A2</w:t>
+            </w:r>
+            <w:r>
+              <w:rPr>
+                <w:rFonts w:asciiTheme="majorHAnsi" w:hAnsiTheme="majorHAnsi" w:cstheme="majorHAnsi"/>
+                <w:b/>
+                <w:bCs/>
+                <w:lang w:val="en-US"/>
+              </w:rPr>
               <w:t xml:space="preserve"> </w:t>
             </w:r>
             <w:r>
@@ -713,34 +722,7 @@
                 <w:bCs/>
                 <w:lang w:val="en-US"/>
               </w:rPr>
-              <w:t>A2</w:t>
-            </w:r>
-            <w:r>
-              <w:rPr>
-                <w:rFonts w:asciiTheme="majorHAnsi" w:hAnsiTheme="majorHAnsi" w:cstheme="majorHAnsi"/>
-                <w:b/>
-                <w:bCs/>
-                <w:lang w:val="en-US"/>
-              </w:rPr>
-              <w:t xml:space="preserve"> </w:t>
-            </w:r>
-            <w:r>
-              <w:rPr>
-                <w:rFonts w:asciiTheme="majorHAnsi" w:hAnsiTheme="majorHAnsi" w:cstheme="majorHAnsi"/>
-                <w:b/>
-                <w:bCs/>
-                <w:lang w:val="en-US"/>
-              </w:rPr>
-              <w:t>A3</w:t>
-            </w:r>
-            <w:r>
-              <w:rPr>
-                <w:rFonts w:asciiTheme="majorHAnsi" w:hAnsiTheme="majorHAnsi" w:cstheme="majorHAnsi"/>
-                <w:b/>
-                <w:bCs/>
-                <w:lang w:val="en-US"/>
-              </w:rPr>
-              <w:t xml:space="preserve"> E1</w:t>
+              <w:t>E1</w:t>
             </w:r>
           </w:p>
         </w:tc>
@@ -1143,16 +1125,7 @@
                 <w:bCs/>
                 <w:lang w:val="en-US"/>
               </w:rPr>
-              <w:t>E</w:t>
-            </w:r>
-            <w:r>
-              <w:rPr>
-                <w:rFonts w:asciiTheme="majorHAnsi" w:hAnsiTheme="majorHAnsi" w:cstheme="majorHAnsi"/>
-                <w:b/>
-                <w:bCs/>
-                <w:lang w:val="en-US"/>
-              </w:rPr>
-              <w:t>4</w:t>
+              <w:t>E4</w:t>
             </w:r>
           </w:p>
         </w:tc>
@@ -1784,15 +1757,7 @@
                 <w:bCs/>
                 <w:lang w:val="en-US"/>
               </w:rPr>
-              <w:t xml:space="preserve">Nếu nhân viên hoặc quản trị chưa nhập thông tin vào field mã nhân viên thì </w:t>
-            </w:r>
-            <w:r>
-              <w:rPr>
-                <w:rFonts w:asciiTheme="majorHAnsi" w:hAnsiTheme="majorHAnsi" w:cstheme="majorHAnsi"/>
-                <w:bCs/>
-                <w:lang w:val="en-US"/>
-              </w:rPr>
-              <w:t>hệ thống sẽ xuất lỗi và yêu cầu nhập</w:t>
+              <w:t>Nếu nhân viên hoặc quản trị chưa nhập thông tin vào field mã nhân viên thì hệ thống sẽ xuất lỗi và yêu cầu nhập</w:t>
             </w:r>
           </w:p>
           <w:p>

</xml_diff>

<commit_message>
sửa những thứ cần sửa
Notes: Còn phần của Quân Phạm chưa check lại
</commit_message>
<xml_diff>
--- a/Focused Usecase/Nguyên Lộc/FU_QuảnLíKháchHàng.docx
+++ b/Focused Usecase/Nguyên Lộc/FU_QuảnLíKháchHàng.docx
@@ -25,7 +25,7 @@
       </w:tblGrid>
       <w:tr>
         <w:trPr>
-          <w:trHeight w:val="3676"/>
+          <w:trHeight w:val="3534"/>
         </w:trPr>
         <w:tc>
           <w:tcPr>
@@ -136,28 +136,7 @@
                 <w:rFonts w:asciiTheme="majorHAnsi" w:hAnsiTheme="majorHAnsi" w:cstheme="majorHAnsi"/>
                 <w:lang w:val="en-US"/>
               </w:rPr>
-              <w:t>Quản</w:t>
-            </w:r>
-            <w:r>
-              <w:rPr>
-                <w:rFonts w:asciiTheme="majorHAnsi" w:hAnsiTheme="majorHAnsi" w:cstheme="majorHAnsi"/>
-                <w:lang w:val="en-US"/>
-              </w:rPr>
-              <w:t>L</w:t>
-            </w:r>
-            <w:r>
-              <w:rPr>
-                <w:rFonts w:asciiTheme="majorHAnsi" w:hAnsiTheme="majorHAnsi" w:cstheme="majorHAnsi"/>
-                <w:lang w:val="en-US"/>
-              </w:rPr>
-              <w:t>í</w:t>
-            </w:r>
-            <w:r>
-              <w:rPr>
-                <w:rFonts w:asciiTheme="majorHAnsi" w:hAnsiTheme="majorHAnsi" w:cstheme="majorHAnsi"/>
-                <w:lang w:val="en-US"/>
-              </w:rPr>
-              <w:t>Nhan</w:t>
+              <w:t>QuảnLíKháchHàng</w:t>
             </w:r>
           </w:p>
         </w:tc>
@@ -724,6 +703,15 @@
               </w:rPr>
               <w:t>E1</w:t>
             </w:r>
+            <w:r>
+              <w:rPr>
+                <w:rFonts w:asciiTheme="majorHAnsi" w:hAnsiTheme="majorHAnsi" w:cstheme="majorHAnsi"/>
+                <w:b/>
+                <w:bCs/>
+                <w:lang w:val="en-US"/>
+              </w:rPr>
+              <w:t xml:space="preserve"> E2</w:t>
+            </w:r>
           </w:p>
         </w:tc>
         <w:tc>
@@ -1313,7 +1301,20 @@
               <w:rPr>
                 <w:rFonts w:asciiTheme="majorHAnsi" w:hAnsiTheme="majorHAnsi" w:cstheme="majorHAnsi"/>
               </w:rPr>
-              <w:t xml:space="preserve"> trị hoặc nhân viện </w:t>
+              <w:t xml:space="preserve"> trị hoặc nhân </w:t>
+            </w:r>
+            <w:r>
+              <w:rPr>
+                <w:rFonts w:asciiTheme="majorHAnsi" w:hAnsiTheme="majorHAnsi" w:cstheme="majorHAnsi"/>
+                <w:lang w:val="en-US"/>
+              </w:rPr>
+              <w:t>viên</w:t>
+            </w:r>
+            <w:r>
+              <w:rPr>
+                <w:rFonts w:asciiTheme="majorHAnsi" w:hAnsiTheme="majorHAnsi" w:cstheme="majorHAnsi"/>
+              </w:rPr>
+              <w:t xml:space="preserve"> </w:t>
             </w:r>
             <w:r>
               <w:rPr>
@@ -1712,6 +1713,14 @@
               </w:rPr>
               <w:t xml:space="preserve"> và yêu cầu nhập</w:t>
             </w:r>
+            <w:r>
+              <w:rPr>
+                <w:rFonts w:asciiTheme="majorHAnsi" w:hAnsiTheme="majorHAnsi" w:cstheme="majorHAnsi"/>
+                <w:bCs/>
+                <w:lang w:val="en-US"/>
+              </w:rPr>
+              <w:t xml:space="preserve"> lại.</w:t>
+            </w:r>
           </w:p>
           <w:p>
             <w:pPr>
@@ -1759,12 +1768,20 @@
               </w:rPr>
               <w:t>Nếu nhân viên hoặc quản trị chưa nhập thông tin vào field mã nhân viên thì hệ thống sẽ xuất lỗi và yêu cầu nhập</w:t>
             </w:r>
-          </w:p>
-          <w:p>
-            <w:pPr>
-              <w:rPr>
-                <w:rFonts w:asciiTheme="majorHAnsi" w:hAnsiTheme="majorHAnsi" w:cstheme="majorHAnsi"/>
-                <w:bCs/>
+            <w:r>
+              <w:rPr>
+                <w:rFonts w:asciiTheme="majorHAnsi" w:hAnsiTheme="majorHAnsi" w:cstheme="majorHAnsi"/>
+                <w:bCs/>
+                <w:lang w:val="en-US"/>
+              </w:rPr>
+              <w:t xml:space="preserve"> lại.</w:t>
+            </w:r>
+          </w:p>
+          <w:p>
+            <w:pPr>
+              <w:rPr>
+                <w:rFonts w:asciiTheme="majorHAnsi" w:hAnsiTheme="majorHAnsi" w:cstheme="majorHAnsi"/>
+                <w:b/>
                 <w:lang w:val="en-US"/>
               </w:rPr>
             </w:pPr>
@@ -1806,7 +1823,7 @@
                 <w:b/>
                 <w:lang w:val="en-US"/>
               </w:rPr>
-              <w:t xml:space="preserve">“Xoá khách hàng” </w:t>
+              <w:t xml:space="preserve">“Xoá” </w:t>
             </w:r>
             <w:r>
               <w:rPr>
@@ -1823,6 +1840,39 @@
                 <w:lang w:val="en-US"/>
               </w:rPr>
               <w:t>Offline</w:t>
+            </w:r>
+            <w:r>
+              <w:rPr>
+                <w:rFonts w:asciiTheme="majorHAnsi" w:hAnsiTheme="majorHAnsi" w:cstheme="majorHAnsi"/>
+                <w:b/>
+                <w:lang w:val="en-US"/>
+              </w:rPr>
+              <w:t>.</w:t>
+            </w:r>
+          </w:p>
+          <w:p>
+            <w:pPr>
+              <w:rPr>
+                <w:rFonts w:asciiTheme="majorHAnsi" w:hAnsiTheme="majorHAnsi" w:cstheme="majorHAnsi"/>
+                <w:bCs/>
+                <w:lang w:val="en-US"/>
+              </w:rPr>
+            </w:pPr>
+            <w:r>
+              <w:rPr>
+                <w:rFonts w:asciiTheme="majorHAnsi" w:hAnsiTheme="majorHAnsi" w:cstheme="majorHAnsi"/>
+                <w:b/>
+                <w:lang w:val="en-US"/>
+              </w:rPr>
+              <w:t xml:space="preserve">E5. </w:t>
+            </w:r>
+            <w:r>
+              <w:rPr>
+                <w:rFonts w:asciiTheme="majorHAnsi" w:hAnsiTheme="majorHAnsi" w:cstheme="majorHAnsi"/>
+                <w:bCs/>
+                <w:lang w:val="en-US"/>
+              </w:rPr>
+              <w:t>Trong trường hợp Nhân viên hoặc Quản trị ấn vào sửa thông tin nhưng nhập sai mã khách hàng hoặc mã khách hàng không tồn tại thì xuất thông báo lỗi</w:t>
             </w:r>
           </w:p>
         </w:tc>
@@ -1953,7 +2003,35 @@
                 <w:rFonts w:asciiTheme="majorHAnsi" w:hAnsiTheme="majorHAnsi" w:cstheme="majorHAnsi"/>
                 <w:lang w:val="en-US"/>
               </w:rPr>
-              <w:t>Hệ thống xử lí yêu cầu nghiệp vụ của nhân viên hoặc quản lí.</w:t>
+              <w:t>Hệ thống xử lí yêu cầu nghiệp vụ</w:t>
+            </w:r>
+            <w:r>
+              <w:rPr>
+                <w:rFonts w:asciiTheme="majorHAnsi" w:hAnsiTheme="majorHAnsi" w:cstheme="majorHAnsi"/>
+                <w:lang w:val="en-US"/>
+              </w:rPr>
+              <w:t xml:space="preserve"> quản lí khách hàng</w:t>
+            </w:r>
+            <w:r>
+              <w:rPr>
+                <w:rFonts w:asciiTheme="majorHAnsi" w:hAnsiTheme="majorHAnsi" w:cstheme="majorHAnsi"/>
+                <w:lang w:val="en-US"/>
+              </w:rPr>
+              <w:t xml:space="preserve"> của nhân viên hoặc quản </w:t>
+            </w:r>
+            <w:r>
+              <w:rPr>
+                <w:rFonts w:asciiTheme="majorHAnsi" w:hAnsiTheme="majorHAnsi" w:cstheme="majorHAnsi"/>
+                <w:lang w:val="en-US"/>
+              </w:rPr>
+              <w:t>trị</w:t>
+            </w:r>
+            <w:r>
+              <w:rPr>
+                <w:rFonts w:asciiTheme="majorHAnsi" w:hAnsiTheme="majorHAnsi" w:cstheme="majorHAnsi"/>
+                <w:lang w:val="en-US"/>
+              </w:rPr>
+              <w:t>.</w:t>
             </w:r>
           </w:p>
         </w:tc>

</xml_diff>